<commit_message>
complete security measures headline
</commit_message>
<xml_diff>
--- a/GreenField_Properties-Proposal.docx
+++ b/GreenField_Properties-Proposal.docx
@@ -112,7 +112,7 @@
       </w:pPr>
       <w:r>
         <w:rPr/>
-        <w:t>I have enclosed in this document my initial recommendations for how the network should be layed out in your new building. The plan is to...</w:t>
+        <w:t xml:space="preserve">I have enclosed in this document my initial recommendations for how the network should be layed out in your new building. </w:t>
       </w:r>
     </w:p>
     <w:p>
@@ -346,7 +346,6 @@
       </w:pPr>
       <w:r>
         <w:rPr/>
-        <w:t>&lt;Enter an introduction to your proposal here&gt;</w:t>
       </w:r>
     </w:p>
     <w:p>
@@ -381,7 +380,6 @@
       </w:pPr>
       <w:r>
         <w:rPr/>
-        <w:t>&lt;Enter your Network Infrastructure Proposal here&gt;</w:t>
       </w:r>
     </w:p>
     <w:p>
@@ -416,7 +414,6 @@
       </w:pPr>
       <w:r>
         <w:rPr/>
-        <w:t>&lt;Enter your Network Segmentation Proposal here&gt;</w:t>
       </w:r>
     </w:p>
     <w:p>
@@ -1149,7 +1146,6 @@
       </w:pPr>
       <w:r>
         <w:rPr/>
-        <w:t>&lt;Enter your Network Wi-Fi Proposal here&gt;</w:t>
       </w:r>
     </w:p>
     <w:p>
@@ -1184,7 +1180,7 @@
       </w:pPr>
       <w:r>
         <w:rPr/>
-        <w:t>&lt;Enter your Network Security Proposal here&gt;</w:t>
+        <w:t>Greenfield is a business that relies its network infrastructure for its daily operations. It is of upmost importance to fortify and secure the network against unauthorized access (both inside and outside the organization), malware and data breaches. I have below some recommendations to ensure a secure and optimal running network.</w:t>
       </w:r>
     </w:p>
     <w:p>
@@ -1247,7 +1243,6 @@
       </w:pPr>
       <w:r>
         <w:rPr/>
-        <w:t>&lt;Enter your Network Physical Security Proposal here&gt;</w:t>
       </w:r>
     </w:p>
     <w:p>
@@ -1310,7 +1305,6 @@
       </w:pPr>
       <w:r>
         <w:rPr/>
-        <w:t>&lt;Enter your Network Infrastructure Proposal here&gt;</w:t>
       </w:r>
     </w:p>
     <w:p>
@@ -1373,7 +1367,6 @@
       </w:pPr>
       <w:r>
         <w:rPr/>
-        <w:t>&lt;Enter your Network Authentication Proposal here&gt;</w:t>
       </w:r>
     </w:p>
     <w:p>
@@ -1436,7 +1429,6 @@
       </w:pPr>
       <w:r>
         <w:rPr/>
-        <w:t>&lt;Enter your Network Lockout Policy Proposal here&gt;</w:t>
       </w:r>
     </w:p>
     <w:p>
@@ -1499,7 +1491,6 @@
       </w:pPr>
       <w:r>
         <w:rPr/>
-        <w:t>&lt;Enter your Network Password Complexity Requirements Proposal here&gt;</w:t>
       </w:r>
     </w:p>
     <w:p>
@@ -1562,7 +1553,6 @@
       </w:pPr>
       <w:r>
         <w:rPr/>
-        <w:t>&lt;Enter your Network Firewall Proposal here&gt;</w:t>
       </w:r>
     </w:p>
     <w:p>
@@ -1625,7 +1615,6 @@
       </w:pPr>
       <w:r>
         <w:rPr/>
-        <w:t>&lt;Enter your Network Anti-Malware Proposal here&gt;</w:t>
       </w:r>
     </w:p>
     <w:p>

</xml_diff>

<commit_message>
complete physical security, lockout, password policy
</commit_message>
<xml_diff>
--- a/GreenField_Properties-Proposal.docx
+++ b/GreenField_Properties-Proposal.docx
@@ -346,6 +346,7 @@
       </w:pPr>
       <w:r>
         <w:rPr/>
+        <w:t>The goal is to design and deploy a network that caters to your business that’s efficient, secure and ensures seamless data management and communication. This proposal outlines my recommendations for a new network infrastructure for Greenfield Properties.</w:t>
       </w:r>
     </w:p>
     <w:p>
@@ -1243,6 +1244,35 @@
       </w:pPr>
       <w:r>
         <w:rPr/>
+        <w:t xml:space="preserve">Physical access to the server rooms should be limited to a strict access control policy. The use of key codes </w:t>
+      </w:r>
+      <w:r>
+        <w:rPr/>
+        <w:t>with 6 digits</w:t>
+      </w:r>
+      <w:r>
+        <w:rPr/>
+        <w:t xml:space="preserve"> is recommended. </w:t>
+      </w:r>
+      <w:r>
+        <w:rPr/>
+        <w:t>A</w:t>
+      </w:r>
+      <w:r>
+        <w:rPr/>
+        <w:t xml:space="preserve">ccess cards and RFID </w:t>
+      </w:r>
+      <w:r>
+        <w:rPr/>
+        <w:t>(radio frequency ID)</w:t>
+      </w:r>
+      <w:r>
+        <w:rPr/>
+        <w:t xml:space="preserve"> badges can be duplicated by hacking devices such as </w:t>
+      </w:r>
+      <w:r>
+        <w:rPr/>
+        <w:t xml:space="preserve">a Flipper Zero and so I cannot recommend them. Server rooms should also have CCTV surveillance to monitor activities. Recordings should be saved to a hard drive and not overwritten for 30 days. 1080P resolution recording will be optimal in terms of video quality and space used. The servers themselves should be in a locking cabinet that’s atleast 1 ft off the ground to protect them from flood damage. </w:t>
       </w:r>
     </w:p>
     <w:p>
@@ -1409,6 +1439,22 @@
           <w:szCs w:val="26"/>
         </w:rPr>
       </w:pPr>
+      <w:r>
+        <w:rPr/>
+      </w:r>
+    </w:p>
+    <w:p>
+      <w:pPr>
+        <w:pStyle w:val="Heading3"/>
+        <w:spacing w:lineRule="auto" w:line="259" w:before="280" w:after="80"/>
+        <w:rPr>
+          <w:b/>
+          <w:b/>
+          <w:color w:val="000000"/>
+          <w:sz w:val="26"/>
+          <w:szCs w:val="26"/>
+        </w:rPr>
+      </w:pPr>
       <w:bookmarkStart w:id="16" w:name="_heading=h.dzohefv11ncc"/>
       <w:bookmarkEnd w:id="16"/>
       <w:r>
@@ -1429,6 +1475,7 @@
       </w:pPr>
       <w:r>
         <w:rPr/>
+        <w:t>Workstations should be locked by employees when they’re way from them (lunch break, washroom, meeting, heading home). Workstations should automatically lock and require a login after 30 minutes of inactivity. To protect critical assets, workstations should also automatically lock when 5 incorrect password attempts have been made.</w:t>
       </w:r>
     </w:p>
     <w:p>
@@ -1491,6 +1538,7 @@
       </w:pPr>
       <w:r>
         <w:rPr/>
+        <w:t>Employees should be educated about the importance of security and how they can protect network assets. I recommend that employees use an individual password of 8 to 12 characters. These passwords will include: 1 upper case letter, 1 lower case letter, 1 number and 1 special character (e.g. ?, /,+,-,&lt;) to login into workstations and the network. Employees should refrain from using passwords that include real words to prevent hackers from from guessing them.</w:t>
       </w:r>
     </w:p>
     <w:p>
@@ -1700,7 +1748,7 @@
     </w:r>
     <w:r>
       <w:rPr/>
-      <w:t>5</w:t>
+      <w:t>3</w:t>
     </w:r>
     <w:r>
       <w:rPr/>

</xml_diff>

<commit_message>
complete infrastructure and Authentication
</commit_message>
<xml_diff>
--- a/GreenField_Properties-Proposal.docx
+++ b/GreenField_Properties-Proposal.docx
@@ -381,6 +381,7 @@
       </w:pPr>
       <w:r>
         <w:rPr/>
+        <w:t>***</w:t>
       </w:r>
     </w:p>
     <w:p>
@@ -415,6 +416,7 @@
       </w:pPr>
       <w:r>
         <w:rPr/>
+        <w:t>***</w:t>
       </w:r>
     </w:p>
     <w:p>
@@ -1147,6 +1149,7 @@
       </w:pPr>
       <w:r>
         <w:rPr/>
+        <w:t>***</w:t>
       </w:r>
     </w:p>
     <w:p>
@@ -1335,6 +1338,7 @@
       </w:pPr>
       <w:r>
         <w:rPr/>
+        <w:t>Greenfield’s network access should only be limited to the tablets, phones and PC workstations used for its business. The access to this infrastructure should be made secure by implementing network access by each devices unique hardware indentifier, called the media access control (MAC). Which is assigned by the manufacturer of the device. The IT staff can allow or refuse access to the network to certain devices based on their MAC address. This means devices with a MAC address not on the allowed list cannot access the network.</w:t>
       </w:r>
     </w:p>
     <w:p>
@@ -1377,6 +1381,22 @@
           <w:szCs w:val="26"/>
         </w:rPr>
       </w:pPr>
+      <w:r>
+        <w:rPr/>
+      </w:r>
+    </w:p>
+    <w:p>
+      <w:pPr>
+        <w:pStyle w:val="Heading3"/>
+        <w:spacing w:lineRule="auto" w:line="259" w:before="280" w:after="80"/>
+        <w:rPr>
+          <w:b/>
+          <w:b/>
+          <w:color w:val="000000"/>
+          <w:sz w:val="26"/>
+          <w:szCs w:val="26"/>
+        </w:rPr>
+      </w:pPr>
       <w:bookmarkStart w:id="13" w:name="_heading=h.uh3q38jcbok3"/>
       <w:bookmarkEnd w:id="13"/>
       <w:r>
@@ -1397,6 +1417,7 @@
       </w:pPr>
       <w:r>
         <w:rPr/>
+        <w:t>My recommendation for authenticating users is by multi-factor authentication (MFA). Staff will login into the network with their password and then authenticate themselves with a 1 time use 4 digit code that will be prompted on their phones. This will be done through the application Microsoft Authenticator. This method is secure as it provides protection against password hacking, phishing or data breeches. Staff being able to use their own phones makes it conventient and simple for those not in IT.</w:t>
       </w:r>
     </w:p>
     <w:p>
@@ -1758,7 +1779,7 @@
     </w:r>
     <w:r>
       <w:rPr/>
-      <w:t>3</w:t>
+      <w:t>6</w:t>
     </w:r>
     <w:r>
       <w:rPr/>

</xml_diff>

<commit_message>
wifi section - complete LAN controller and encryption
</commit_message>
<xml_diff>
--- a/GreenField_Properties-Proposal.docx
+++ b/GreenField_Properties-Proposal.docx
@@ -1149,7 +1149,66 @@
       </w:pPr>
       <w:r>
         <w:rPr/>
-        <w:t>***</w:t>
+        <w:t>It’s important to have wifi coverage throughout the entirety of Greenfields office building, because there are 69 devices that will use wifi and all of them need to stay connected. My recommendation is that the network support should cover for 50% more than the current number of devices, which will be 104 devices. This is to cover for future expansions of the business and prevent issues of device support in the future.</w:t>
+      </w:r>
+    </w:p>
+    <w:p>
+      <w:pPr>
+        <w:pStyle w:val="Normal"/>
+        <w:spacing w:lineRule="auto" w:line="259" w:before="0" w:after="160"/>
+        <w:rPr/>
+      </w:pPr>
+      <w:r>
+        <w:rPr/>
+        <w:t>My strategy for planning the wifi coverage is....</w:t>
+      </w:r>
+    </w:p>
+    <w:p>
+      <w:pPr>
+        <w:pStyle w:val="Normal"/>
+        <w:spacing w:lineRule="auto" w:line="259" w:before="0" w:after="160"/>
+        <w:rPr/>
+      </w:pPr>
+      <w:r>
+        <w:rPr/>
+        <w:t xml:space="preserve">**DIAGRAM HERE** </w:t>
+      </w:r>
+      <w:r>
+        <w:rPr/>
+        <w:t>+ significances of the different colors/numbers***</w:t>
+      </w:r>
+    </w:p>
+    <w:p>
+      <w:pPr>
+        <w:pStyle w:val="Normal"/>
+        <w:spacing w:lineRule="auto" w:line="259" w:before="0" w:after="160"/>
+        <w:rPr/>
+      </w:pPr>
+      <w:r>
+        <w:rPr/>
+        <w:t>The network infrastrastructure components that will be needed are...</w:t>
+      </w:r>
+    </w:p>
+    <w:p>
+      <w:pPr>
+        <w:pStyle w:val="Normal"/>
+        <w:spacing w:lineRule="auto" w:line="259" w:before="0" w:after="160"/>
+        <w:rPr/>
+      </w:pPr>
+      <w:r>
+        <w:rPr/>
+        <w:t>I recommend using a wireless LAN controller because it offers central management over all the wifi access points (AP) in the building. It also allows updates and changes in configuration to be applied to all access points at once, reducing the possibility that an access point is configured incorrectly. As the IT staff is small, this controller makes the most sense for the business as it streamlines control over the wifi network.</w:t>
+      </w:r>
+    </w:p>
+    <w:p>
+      <w:pPr>
+        <w:pStyle w:val="Normal"/>
+        <w:spacing w:lineRule="auto" w:line="259" w:before="0" w:after="160"/>
+        <w:rPr/>
+      </w:pPr>
+      <w:r>
+        <w:rPr/>
+        <w:t>The newest and most secure encryption standard for wifi networks is WPA3 (wifi protected access 3). It offers enhanced security features over previous standards and uses SAE (simultaneous authentication of equals) to create keys for connections, making it difficult against dictionary hacking attempts. Another feature is individual data encryption, letting each device have a unique encryption key. So even if the key on 1 device is hacked or compromised, every other devices key on the network will still be protected. As WPA3 is the current IT industry standard of protection, it’s the best encryption method to handle current and new threats to networks.</w:t>
       </w:r>
     </w:p>
     <w:p>

</xml_diff>

<commit_message>
complete access points section
</commit_message>
<xml_diff>
--- a/GreenField_Properties-Proposal.docx
+++ b/GreenField_Properties-Proposal.docx
@@ -1160,22 +1160,86 @@
       </w:pPr>
       <w:r>
         <w:rPr/>
-        <w:t>My strategy for planning the wifi coverage is....</w:t>
-      </w:r>
-    </w:p>
-    <w:p>
-      <w:pPr>
-        <w:pStyle w:val="Normal"/>
-        <w:spacing w:lineRule="auto" w:line="259" w:before="0" w:after="160"/>
-        <w:rPr/>
-      </w:pPr>
-      <w:r>
-        <w:rPr/>
-        <w:t xml:space="preserve">**DIAGRAM HERE** </w:t>
-      </w:r>
-      <w:r>
-        <w:rPr/>
-        <w:t>+ significances of the different colors/numbers***</w:t>
+        <w:t xml:space="preserve">My strategy for planning the wifi coverage is </w:t>
+      </w:r>
+      <w:r>
+        <w:rPr/>
+        <w:t xml:space="preserve">shown in the below image. There will be 12 access points in the building, placed strategically to cover the most area. Each access point will be on either channel 1,6 or 11 with no channel overlapping with itself. The access points will be located on the ceilings and powered by cat6 cables running above the ceilings to a Power over Ethernet (POE) switch located in the server room. </w:t>
+      </w:r>
+    </w:p>
+    <w:p>
+      <w:pPr>
+        <w:pStyle w:val="Normal"/>
+        <w:spacing w:lineRule="auto" w:line="259" w:before="0" w:after="160"/>
+        <w:rPr/>
+      </w:pPr>
+      <w:r>
+        <w:rPr/>
+      </w:r>
+    </w:p>
+    <w:p>
+      <w:pPr>
+        <w:pStyle w:val="Normal"/>
+        <w:spacing w:lineRule="auto" w:line="259" w:before="0" w:after="160"/>
+        <w:rPr/>
+      </w:pPr>
+      <w:r>
+        <w:rPr/>
+        <w:drawing>
+          <wp:anchor behindDoc="0" distT="0" distB="0" distL="0" distR="0" simplePos="0" locked="0" layoutInCell="0" allowOverlap="1" relativeHeight="2">
+            <wp:simplePos x="0" y="0"/>
+            <wp:positionH relativeFrom="column">
+              <wp:align>center</wp:align>
+            </wp:positionH>
+            <wp:positionV relativeFrom="paragraph">
+              <wp:posOffset>635</wp:posOffset>
+            </wp:positionV>
+            <wp:extent cx="5943600" cy="3995420"/>
+            <wp:effectExtent l="0" t="0" r="0" b="0"/>
+            <wp:wrapSquare wrapText="largest"/>
+            <wp:docPr id="1" name="Image1" descr=""/>
+            <wp:cNvGraphicFramePr>
+              <a:graphicFrameLocks xmlns:a="http://schemas.openxmlformats.org/drawingml/2006/main" noChangeAspect="1"/>
+            </wp:cNvGraphicFramePr>
+            <a:graphic xmlns:a="http://schemas.openxmlformats.org/drawingml/2006/main">
+              <a:graphicData uri="http://schemas.openxmlformats.org/drawingml/2006/picture">
+                <pic:pic xmlns:pic="http://schemas.openxmlformats.org/drawingml/2006/picture">
+                  <pic:nvPicPr>
+                    <pic:cNvPr id="1" name="Image1" descr=""/>
+                    <pic:cNvPicPr>
+                      <a:picLocks noChangeAspect="1" noChangeArrowheads="1"/>
+                    </pic:cNvPicPr>
+                  </pic:nvPicPr>
+                  <pic:blipFill>
+                    <a:blip r:embed="rId2"/>
+                    <a:stretch>
+                      <a:fillRect/>
+                    </a:stretch>
+                  </pic:blipFill>
+                  <pic:spPr bwMode="auto">
+                    <a:xfrm>
+                      <a:off x="0" y="0"/>
+                      <a:ext cx="5943600" cy="3995420"/>
+                    </a:xfrm>
+                    <a:prstGeom prst="rect">
+                      <a:avLst/>
+                    </a:prstGeom>
+                  </pic:spPr>
+                </pic:pic>
+              </a:graphicData>
+            </a:graphic>
+          </wp:anchor>
+        </w:drawing>
+      </w:r>
+    </w:p>
+    <w:p>
+      <w:pPr>
+        <w:pStyle w:val="Normal"/>
+        <w:spacing w:lineRule="auto" w:line="259" w:before="0" w:after="160"/>
+        <w:rPr/>
+      </w:pPr>
+      <w:r>
+        <w:rPr/>
       </w:r>
     </w:p>
     <w:p>
@@ -1213,9 +1277,37 @@
     </w:p>
     <w:p>
       <w:pPr>
+        <w:pStyle w:val="Normal"/>
+        <w:spacing w:lineRule="auto" w:line="259" w:before="0" w:after="160"/>
+        <w:rPr>
+          <w:b/>
+          <w:b/>
+          <w:sz w:val="46"/>
+          <w:szCs w:val="46"/>
+        </w:rPr>
+      </w:pPr>
+      <w:r>
+        <w:rPr/>
+      </w:r>
+    </w:p>
+    <w:p>
+      <w:pPr>
+        <w:pStyle w:val="Normal"/>
+        <w:spacing w:lineRule="auto" w:line="259" w:before="0" w:after="160"/>
+        <w:rPr>
+          <w:b/>
+          <w:b/>
+          <w:sz w:val="46"/>
+          <w:szCs w:val="46"/>
+        </w:rPr>
+      </w:pPr>
+      <w:r>
+        <w:rPr/>
+      </w:r>
+    </w:p>
+    <w:p>
+      <w:pPr>
         <w:pStyle w:val="Heading1"/>
-        <w:keepNext w:val="false"/>
-        <w:keepLines w:val="false"/>
         <w:spacing w:lineRule="auto" w:line="259" w:before="480" w:after="120"/>
         <w:rPr>
           <w:b/>
@@ -1793,7 +1885,7 @@
       </w:r>
     </w:p>
     <w:sectPr>
-      <w:footerReference w:type="default" r:id="rId2"/>
+      <w:footerReference w:type="default" r:id="rId3"/>
       <w:type w:val="nextPage"/>
       <w:pgSz w:w="12240" w:h="15840"/>
       <w:pgMar w:left="1440" w:right="1440" w:gutter="0" w:header="0" w:top="1440" w:footer="720" w:bottom="1440"/>
@@ -1838,7 +1930,7 @@
     </w:r>
     <w:r>
       <w:rPr/>
-      <w:t>6</w:t>
+      <w:t>4</w:t>
     </w:r>
     <w:r>
       <w:rPr/>

</xml_diff>